<commit_message>
first optimization complete, unroll for loop
</commit_message>
<xml_diff>
--- a/501A4ReportCJH.docx
+++ b/501A4ReportCJH.docx
@@ -179,13 +179,7 @@
         <w:rPr>
           <w:rFonts w:ascii="Times New Roman" w:hAnsi="Times New Roman" w:cs="Times New Roman"/>
         </w:rPr>
-        <w:t xml:space="preserve"> </w:t>
-      </w:r>
-      <w:r>
-        <w:rPr>
-          <w:rFonts w:ascii="Times New Roman" w:hAnsi="Times New Roman" w:cs="Times New Roman"/>
-        </w:rPr>
-        <w:t>provided</w:t>
+        <w:t xml:space="preserve"> provided</w:t>
       </w:r>
       <w:r>
         <w:rPr>
@@ -328,6 +322,276 @@
         </w:rPr>
         <w:t xml:space="preserve"> The baseline program was optimized by changing the nature of the convolution from a time-domain input-side convolution to a frequency-domain convolution utilizing the provided Fast Fourier Transform function four1:</w:t>
       </w:r>
+    </w:p>
+    <w:p>
+      <w:pPr>
+        <w:spacing w:after="0"/>
+        <w:rPr>
+          <w:rFonts w:ascii="Times New Roman" w:hAnsi="Times New Roman" w:cs="Times New Roman"/>
+        </w:rPr>
+      </w:pPr>
+    </w:p>
+    <w:p>
+      <w:pPr>
+        <w:spacing w:after="0"/>
+        <w:rPr>
+          <w:rFonts w:ascii="Times New Roman" w:hAnsi="Times New Roman" w:cs="Times New Roman"/>
+        </w:rPr>
+      </w:pPr>
+      <w:r>
+        <w:rPr>
+          <w:noProof/>
+          <w:lang w:eastAsia="en-CA"/>
+        </w:rPr>
+        <w:drawing>
+          <wp:inline distT="0" distB="0" distL="0" distR="0" wp14:anchorId="1C8A708E" wp14:editId="03BA2A05">
+            <wp:extent cx="5943600" cy="2383155"/>
+            <wp:effectExtent l="0" t="0" r="0" b="0"/>
+            <wp:docPr id="3" name="Picture 3"/>
+            <wp:cNvGraphicFramePr>
+              <a:graphicFrameLocks xmlns:a="http://schemas.openxmlformats.org/drawingml/2006/main" noChangeAspect="1"/>
+            </wp:cNvGraphicFramePr>
+            <a:graphic xmlns:a="http://schemas.openxmlformats.org/drawingml/2006/main">
+              <a:graphicData uri="http://schemas.openxmlformats.org/drawingml/2006/picture">
+                <pic:pic xmlns:pic="http://schemas.openxmlformats.org/drawingml/2006/picture">
+                  <pic:nvPicPr>
+                    <pic:cNvPr id="1" name=""/>
+                    <pic:cNvPicPr/>
+                  </pic:nvPicPr>
+                  <pic:blipFill>
+                    <a:blip r:embed="rId8"/>
+                    <a:stretch>
+                      <a:fillRect/>
+                    </a:stretch>
+                  </pic:blipFill>
+                  <pic:spPr>
+                    <a:xfrm>
+                      <a:off x="0" y="0"/>
+                      <a:ext cx="5943600" cy="2383155"/>
+                    </a:xfrm>
+                    <a:prstGeom prst="rect">
+                      <a:avLst/>
+                    </a:prstGeom>
+                  </pic:spPr>
+                </pic:pic>
+              </a:graphicData>
+            </a:graphic>
+          </wp:inline>
+        </w:drawing>
+      </w:r>
+    </w:p>
+    <w:p>
+      <w:pPr>
+        <w:spacing w:after="0"/>
+        <w:rPr>
+          <w:rFonts w:ascii="Times New Roman" w:hAnsi="Times New Roman" w:cs="Times New Roman"/>
+        </w:rPr>
+      </w:pPr>
+    </w:p>
+    <w:p>
+      <w:pPr>
+        <w:spacing w:after="0"/>
+        <w:rPr>
+          <w:rFonts w:ascii="Times New Roman" w:hAnsi="Times New Roman" w:cs="Times New Roman"/>
+        </w:rPr>
+      </w:pPr>
+      <w:r>
+        <w:rPr>
+          <w:rFonts w:ascii="Times New Roman" w:hAnsi="Times New Roman" w:cs="Times New Roman"/>
+        </w:rPr>
+        <w:tab/>
+        <w:t>Hand Tuning 1 (Partial Loop Unrolling): As we can see from th</w:t>
+      </w:r>
+      <w:r>
+        <w:rPr>
+          <w:rFonts w:ascii="Times New Roman" w:hAnsi="Times New Roman" w:cs="Times New Roman"/>
+        </w:rPr>
+        <w:t>e above profile, while four1 has taken over as the bottleneck function, there are several potential candidates for improvements. We will look to them first before attempting any optimizations of four1. Convolve seems a good candidate:</w:t>
+      </w:r>
+    </w:p>
+    <w:p>
+      <w:pPr>
+        <w:spacing w:after="0"/>
+        <w:rPr>
+          <w:rFonts w:ascii="Times New Roman" w:hAnsi="Times New Roman" w:cs="Times New Roman"/>
+        </w:rPr>
+      </w:pPr>
+    </w:p>
+    <w:p>
+      <w:pPr>
+        <w:spacing w:after="0"/>
+        <w:rPr>
+          <w:rFonts w:ascii="Times New Roman" w:hAnsi="Times New Roman" w:cs="Times New Roman"/>
+        </w:rPr>
+      </w:pPr>
+      <w:r>
+        <w:rPr>
+          <w:noProof/>
+          <w:lang w:eastAsia="en-CA"/>
+        </w:rPr>
+        <w:drawing>
+          <wp:inline distT="0" distB="0" distL="0" distR="0" wp14:anchorId="38CFF8BD" wp14:editId="49888AC8">
+            <wp:extent cx="5943600" cy="3157220"/>
+            <wp:effectExtent l="0" t="0" r="0" b="5080"/>
+            <wp:docPr id="4" name="Picture 4"/>
+            <wp:cNvGraphicFramePr>
+              <a:graphicFrameLocks xmlns:a="http://schemas.openxmlformats.org/drawingml/2006/main" noChangeAspect="1"/>
+            </wp:cNvGraphicFramePr>
+            <a:graphic xmlns:a="http://schemas.openxmlformats.org/drawingml/2006/main">
+              <a:graphicData uri="http://schemas.openxmlformats.org/drawingml/2006/picture">
+                <pic:pic xmlns:pic="http://schemas.openxmlformats.org/drawingml/2006/picture">
+                  <pic:nvPicPr>
+                    <pic:cNvPr id="1" name=""/>
+                    <pic:cNvPicPr/>
+                  </pic:nvPicPr>
+                  <pic:blipFill>
+                    <a:blip r:embed="rId9"/>
+                    <a:stretch>
+                      <a:fillRect/>
+                    </a:stretch>
+                  </pic:blipFill>
+                  <pic:spPr>
+                    <a:xfrm>
+                      <a:off x="0" y="0"/>
+                      <a:ext cx="5943600" cy="3157220"/>
+                    </a:xfrm>
+                    <a:prstGeom prst="rect">
+                      <a:avLst/>
+                    </a:prstGeom>
+                  </pic:spPr>
+                </pic:pic>
+              </a:graphicData>
+            </a:graphic>
+          </wp:inline>
+        </w:drawing>
+      </w:r>
+    </w:p>
+    <w:p>
+      <w:pPr>
+        <w:spacing w:after="0"/>
+        <w:rPr>
+          <w:rFonts w:ascii="Times New Roman" w:hAnsi="Times New Roman" w:cs="Times New Roman"/>
+        </w:rPr>
+      </w:pPr>
+    </w:p>
+    <w:p>
+      <w:pPr>
+        <w:spacing w:after="0"/>
+        <w:rPr>
+          <w:rFonts w:ascii="Times New Roman" w:hAnsi="Times New Roman" w:cs="Times New Roman"/>
+        </w:rPr>
+      </w:pPr>
+      <w:r>
+        <w:rPr>
+          <w:rFonts w:ascii="Times New Roman" w:hAnsi="Times New Roman" w:cs="Times New Roman"/>
+        </w:rPr>
+        <w:t xml:space="preserve">We can immediately detect that the brunt of convolve must come from the for loop which is scaling output from the IFFT call to four1. We can likely reduce the cost of convolve by unrolling the for loop. </w:t>
+      </w:r>
+      <w:r>
+        <w:rPr>
+          <w:rFonts w:ascii="Times New Roman" w:hAnsi="Times New Roman" w:cs="Times New Roman"/>
+        </w:rPr>
+        <w:t>As we know that L*2 is a power of 2 by construction, we can be sure that we can handle any smaller power of two cases inside the unrolled for loop. To enhance the effect, we will choose the value 16, leading to the following optimization:</w:t>
+      </w:r>
+    </w:p>
+    <w:p>
+      <w:pPr>
+        <w:spacing w:after="0"/>
+        <w:rPr>
+          <w:rFonts w:ascii="Times New Roman" w:hAnsi="Times New Roman" w:cs="Times New Roman"/>
+        </w:rPr>
+      </w:pPr>
+      <w:r>
+        <w:rPr>
+          <w:noProof/>
+          <w:lang w:eastAsia="en-CA"/>
+        </w:rPr>
+        <w:lastRenderedPageBreak/>
+        <w:drawing>
+          <wp:inline distT="0" distB="0" distL="0" distR="0" wp14:anchorId="43744291" wp14:editId="6F4D99AD">
+            <wp:extent cx="5943600" cy="3660140"/>
+            <wp:effectExtent l="0" t="0" r="0" b="0"/>
+            <wp:docPr id="5" name="Picture 5"/>
+            <wp:cNvGraphicFramePr>
+              <a:graphicFrameLocks xmlns:a="http://schemas.openxmlformats.org/drawingml/2006/main" noChangeAspect="1"/>
+            </wp:cNvGraphicFramePr>
+            <a:graphic xmlns:a="http://schemas.openxmlformats.org/drawingml/2006/main">
+              <a:graphicData uri="http://schemas.openxmlformats.org/drawingml/2006/picture">
+                <pic:pic xmlns:pic="http://schemas.openxmlformats.org/drawingml/2006/picture">
+                  <pic:nvPicPr>
+                    <pic:cNvPr id="1" name=""/>
+                    <pic:cNvPicPr/>
+                  </pic:nvPicPr>
+                  <pic:blipFill>
+                    <a:blip r:embed="rId10"/>
+                    <a:stretch>
+                      <a:fillRect/>
+                    </a:stretch>
+                  </pic:blipFill>
+                  <pic:spPr>
+                    <a:xfrm>
+                      <a:off x="0" y="0"/>
+                      <a:ext cx="5943600" cy="3660140"/>
+                    </a:xfrm>
+                    <a:prstGeom prst="rect">
+                      <a:avLst/>
+                    </a:prstGeom>
+                  </pic:spPr>
+                </pic:pic>
+              </a:graphicData>
+            </a:graphic>
+          </wp:inline>
+        </w:drawing>
+      </w:r>
+    </w:p>
+    <w:p>
+      <w:pPr>
+        <w:spacing w:after="0"/>
+        <w:rPr>
+          <w:rFonts w:ascii="Times New Roman" w:hAnsi="Times New Roman" w:cs="Times New Roman"/>
+        </w:rPr>
+      </w:pPr>
+      <w:r>
+        <w:rPr>
+          <w:noProof/>
+          <w:lang w:eastAsia="en-CA"/>
+        </w:rPr>
+        <w:drawing>
+          <wp:inline distT="0" distB="0" distL="0" distR="0" wp14:anchorId="13629EB5" wp14:editId="7735D227">
+            <wp:extent cx="5943600" cy="2554605"/>
+            <wp:effectExtent l="0" t="0" r="0" b="0"/>
+            <wp:docPr id="6" name="Picture 6"/>
+            <wp:cNvGraphicFramePr>
+              <a:graphicFrameLocks xmlns:a="http://schemas.openxmlformats.org/drawingml/2006/main" noChangeAspect="1"/>
+            </wp:cNvGraphicFramePr>
+            <a:graphic xmlns:a="http://schemas.openxmlformats.org/drawingml/2006/main">
+              <a:graphicData uri="http://schemas.openxmlformats.org/drawingml/2006/picture">
+                <pic:pic xmlns:pic="http://schemas.openxmlformats.org/drawingml/2006/picture">
+                  <pic:nvPicPr>
+                    <pic:cNvPr id="1" name=""/>
+                    <pic:cNvPicPr/>
+                  </pic:nvPicPr>
+                  <pic:blipFill>
+                    <a:blip r:embed="rId11"/>
+                    <a:stretch>
+                      <a:fillRect/>
+                    </a:stretch>
+                  </pic:blipFill>
+                  <pic:spPr>
+                    <a:xfrm>
+                      <a:off x="0" y="0"/>
+                      <a:ext cx="5943600" cy="2554605"/>
+                    </a:xfrm>
+                    <a:prstGeom prst="rect">
+                      <a:avLst/>
+                    </a:prstGeom>
+                  </pic:spPr>
+                </pic:pic>
+              </a:graphicData>
+            </a:graphic>
+          </wp:inline>
+        </w:drawing>
+      </w:r>
       <w:bookmarkStart w:id="0" w:name="_GoBack"/>
       <w:bookmarkEnd w:id="0"/>
     </w:p>
@@ -338,6 +602,20 @@
           <w:rFonts w:ascii="Times New Roman" w:hAnsi="Times New Roman" w:cs="Times New Roman"/>
         </w:rPr>
       </w:pPr>
+      <w:r>
+        <w:rPr>
+          <w:rFonts w:ascii="Times New Roman" w:hAnsi="Times New Roman" w:cs="Times New Roman"/>
+        </w:rPr>
+        <w:t xml:space="preserve"> </w:t>
+      </w:r>
+    </w:p>
+    <w:p>
+      <w:pPr>
+        <w:spacing w:after="0"/>
+        <w:rPr>
+          <w:rFonts w:ascii="Times New Roman" w:hAnsi="Times New Roman" w:cs="Times New Roman"/>
+        </w:rPr>
+      </w:pPr>
     </w:p>
     <w:p>
       <w:pPr>
@@ -348,7 +626,7 @@
       </w:pPr>
     </w:p>
     <w:sectPr>
-      <w:headerReference w:type="default" r:id="rId8"/>
+      <w:headerReference w:type="default" r:id="rId12"/>
       <w:pgSz w:w="12240" w:h="15840"/>
       <w:pgMar w:top="1440" w:right="1440" w:bottom="1440" w:left="1440" w:header="708" w:footer="708" w:gutter="0"/>
       <w:cols w:space="708"/>

</xml_diff>

<commit_message>
optimization 2, unrolling for loop complete
</commit_message>
<xml_diff>
--- a/501A4ReportCJH.docx
+++ b/501A4ReportCJH.docx
@@ -320,7 +320,13 @@
         <w:rPr>
           <w:rFonts w:ascii="Times New Roman" w:hAnsi="Times New Roman" w:cs="Times New Roman"/>
         </w:rPr>
-        <w:t xml:space="preserve"> The baseline program was optimized by changing the nature of the convolution from a time-domain input-side convolution to a frequency-domain convolution utilizing the provided Fast Fourier Transform function four1:</w:t>
+        <w:t xml:space="preserve"> The baseline program was optimized by changing the nature of the convolution from a time-domain input-side convolution to a frequency-domain convolution utilizing the provided Fast F</w:t>
+      </w:r>
+      <w:r>
+        <w:rPr>
+          <w:rFonts w:ascii="Times New Roman" w:hAnsi="Times New Roman" w:cs="Times New Roman"/>
+        </w:rPr>
+        <w:t xml:space="preserve">ourier Transform function four1 to create a new convolve function: </w:t>
       </w:r>
     </w:p>
     <w:p>
@@ -344,10 +350,10 @@
           <w:lang w:eastAsia="en-CA"/>
         </w:rPr>
         <w:drawing>
-          <wp:inline distT="0" distB="0" distL="0" distR="0" wp14:anchorId="1C8A708E" wp14:editId="03BA2A05">
-            <wp:extent cx="5943600" cy="2383155"/>
+          <wp:inline distT="0" distB="0" distL="0" distR="0" wp14:anchorId="7D35BB9B" wp14:editId="08CF1DD2">
+            <wp:extent cx="4781550" cy="2387710"/>
             <wp:effectExtent l="0" t="0" r="0" b="0"/>
-            <wp:docPr id="3" name="Picture 3"/>
+            <wp:docPr id="7" name="Picture 7"/>
             <wp:cNvGraphicFramePr>
               <a:graphicFrameLocks xmlns:a="http://schemas.openxmlformats.org/drawingml/2006/main" noChangeAspect="1"/>
             </wp:cNvGraphicFramePr>
@@ -367,7 +373,7 @@
                   <pic:spPr>
                     <a:xfrm>
                       <a:off x="0" y="0"/>
-                      <a:ext cx="5943600" cy="2383155"/>
+                      <a:ext cx="4795943" cy="2394897"/>
                     </a:xfrm>
                     <a:prstGeom prst="rect">
                       <a:avLst/>
@@ -399,14 +405,7 @@
         <w:rPr>
           <w:rFonts w:ascii="Times New Roman" w:hAnsi="Times New Roman" w:cs="Times New Roman"/>
         </w:rPr>
-        <w:tab/>
-        <w:t>Hand Tuning 1 (Partial Loop Unrolling): As we can see from th</w:t>
-      </w:r>
-      <w:r>
-        <w:rPr>
-          <w:rFonts w:ascii="Times New Roman" w:hAnsi="Times New Roman" w:cs="Times New Roman"/>
-        </w:rPr>
-        <w:t>e above profile, while four1 has taken over as the bottleneck function, there are several potential candidates for improvements. We will look to them first before attempting any optimizations of four1. Convolve seems a good candidate:</w:t>
+        <w:t>This change in algorithm results in a radical improvement to our program, generating a convolution in only 3.86 seconds:</w:t>
       </w:r>
     </w:p>
     <w:p>
@@ -430,10 +429,10 @@
           <w:lang w:eastAsia="en-CA"/>
         </w:rPr>
         <w:drawing>
-          <wp:inline distT="0" distB="0" distL="0" distR="0" wp14:anchorId="38CFF8BD" wp14:editId="49888AC8">
-            <wp:extent cx="5943600" cy="3157220"/>
-            <wp:effectExtent l="0" t="0" r="0" b="5080"/>
-            <wp:docPr id="4" name="Picture 4"/>
+          <wp:inline distT="0" distB="0" distL="0" distR="0" wp14:anchorId="1C8A708E" wp14:editId="03BA2A05">
+            <wp:extent cx="5943600" cy="2383155"/>
+            <wp:effectExtent l="0" t="0" r="0" b="0"/>
+            <wp:docPr id="3" name="Picture 3"/>
             <wp:cNvGraphicFramePr>
               <a:graphicFrameLocks xmlns:a="http://schemas.openxmlformats.org/drawingml/2006/main" noChangeAspect="1"/>
             </wp:cNvGraphicFramePr>
@@ -453,7 +452,7 @@
                   <pic:spPr>
                     <a:xfrm>
                       <a:off x="0" y="0"/>
-                      <a:ext cx="5943600" cy="3157220"/>
+                      <a:ext cx="5943600" cy="2383155"/>
                     </a:xfrm>
                     <a:prstGeom prst="rect">
                       <a:avLst/>
@@ -485,14 +484,23 @@
         <w:rPr>
           <w:rFonts w:ascii="Times New Roman" w:hAnsi="Times New Roman" w:cs="Times New Roman"/>
         </w:rPr>
-        <w:t xml:space="preserve">We can immediately detect that the brunt of convolve must come from the for loop which is scaling output from the IFFT call to four1. We can likely reduce the cost of convolve by unrolling the for loop. </w:t>
-      </w:r>
-      <w:r>
-        <w:rPr>
-          <w:rFonts w:ascii="Times New Roman" w:hAnsi="Times New Roman" w:cs="Times New Roman"/>
-        </w:rPr>
-        <w:t>As we know that L*2 is a power of 2 by construction, we can be sure that we can handle any smaller power of two cases inside the unrolled for loop. To enhance the effect, we will choose the value 16, leading to the following optimization:</w:t>
-      </w:r>
+        <w:tab/>
+        <w:t>Hand Tuning 1 (Partial Loop Unrolling): As we can see from th</w:t>
+      </w:r>
+      <w:r>
+        <w:rPr>
+          <w:rFonts w:ascii="Times New Roman" w:hAnsi="Times New Roman" w:cs="Times New Roman"/>
+        </w:rPr>
+        <w:t>e above profile, while four1 has taken over as the bottleneck function, there are several potential candidates for improvements. We will look to them first before attempting any optimizations of four1. Convolve seems a good candidate:</w:t>
+      </w:r>
+    </w:p>
+    <w:p>
+      <w:pPr>
+        <w:spacing w:after="0"/>
+        <w:rPr>
+          <w:rFonts w:ascii="Times New Roman" w:hAnsi="Times New Roman" w:cs="Times New Roman"/>
+        </w:rPr>
+      </w:pPr>
     </w:p>
     <w:p>
       <w:pPr>
@@ -508,10 +516,10 @@
         </w:rPr>
         <w:lastRenderedPageBreak/>
         <w:drawing>
-          <wp:inline distT="0" distB="0" distL="0" distR="0" wp14:anchorId="43744291" wp14:editId="6F4D99AD">
-            <wp:extent cx="5943600" cy="3660140"/>
-            <wp:effectExtent l="0" t="0" r="0" b="0"/>
-            <wp:docPr id="5" name="Picture 5"/>
+          <wp:inline distT="0" distB="0" distL="0" distR="0" wp14:anchorId="38CFF8BD" wp14:editId="49888AC8">
+            <wp:extent cx="4931084" cy="2619375"/>
+            <wp:effectExtent l="0" t="0" r="3175" b="0"/>
+            <wp:docPr id="4" name="Picture 4"/>
             <wp:cNvGraphicFramePr>
               <a:graphicFrameLocks xmlns:a="http://schemas.openxmlformats.org/drawingml/2006/main" noChangeAspect="1"/>
             </wp:cNvGraphicFramePr>
@@ -531,7 +539,7 @@
                   <pic:spPr>
                     <a:xfrm>
                       <a:off x="0" y="0"/>
-                      <a:ext cx="5943600" cy="3660140"/>
+                      <a:ext cx="4940003" cy="2624113"/>
                     </a:xfrm>
                     <a:prstGeom prst="rect">
                       <a:avLst/>
@@ -551,16 +559,64 @@
           <w:rFonts w:ascii="Times New Roman" w:hAnsi="Times New Roman" w:cs="Times New Roman"/>
         </w:rPr>
       </w:pPr>
+    </w:p>
+    <w:p>
+      <w:pPr>
+        <w:spacing w:after="0"/>
+        <w:rPr>
+          <w:rFonts w:ascii="Times New Roman" w:hAnsi="Times New Roman" w:cs="Times New Roman"/>
+        </w:rPr>
+      </w:pPr>
+      <w:r>
+        <w:rPr>
+          <w:rFonts w:ascii="Times New Roman" w:hAnsi="Times New Roman" w:cs="Times New Roman"/>
+        </w:rPr>
+        <w:t xml:space="preserve">We can immediately detect that the brunt of convolve must come from the for loop which is scaling output from the IFFT call to four1. We can likely reduce the cost of convolve by unrolling the for loop. </w:t>
+      </w:r>
+      <w:r>
+        <w:rPr>
+          <w:rFonts w:ascii="Times New Roman" w:hAnsi="Times New Roman" w:cs="Times New Roman"/>
+        </w:rPr>
+        <w:t>As we know that L*2 is a power of 2 by construction, we can be sure that we can handle any smaller power of two cases inside the unrolled for loop. To enhance the e</w:t>
+      </w:r>
+      <w:r>
+        <w:rPr>
+          <w:rFonts w:ascii="Times New Roman" w:hAnsi="Times New Roman" w:cs="Times New Roman"/>
+        </w:rPr>
+        <w:t>ffect, we will unroll a total of 8 values,</w:t>
+      </w:r>
+      <w:r>
+        <w:rPr>
+          <w:rFonts w:ascii="Times New Roman" w:hAnsi="Times New Roman" w:cs="Times New Roman"/>
+        </w:rPr>
+        <w:t xml:space="preserve"> leading to the following optimization:</w:t>
+      </w:r>
+    </w:p>
+    <w:p>
+      <w:pPr>
+        <w:spacing w:after="0"/>
+        <w:rPr>
+          <w:rFonts w:ascii="Times New Roman" w:hAnsi="Times New Roman" w:cs="Times New Roman"/>
+        </w:rPr>
+      </w:pPr>
+    </w:p>
+    <w:p>
+      <w:pPr>
+        <w:spacing w:after="0"/>
+        <w:rPr>
+          <w:rFonts w:ascii="Times New Roman" w:hAnsi="Times New Roman" w:cs="Times New Roman"/>
+        </w:rPr>
+      </w:pPr>
       <w:r>
         <w:rPr>
           <w:noProof/>
           <w:lang w:eastAsia="en-CA"/>
         </w:rPr>
         <w:drawing>
-          <wp:inline distT="0" distB="0" distL="0" distR="0" wp14:anchorId="13629EB5" wp14:editId="7735D227">
-            <wp:extent cx="5943600" cy="2554605"/>
-            <wp:effectExtent l="0" t="0" r="0" b="0"/>
-            <wp:docPr id="6" name="Picture 6"/>
+          <wp:inline distT="0" distB="0" distL="0" distR="0" wp14:anchorId="43744291" wp14:editId="6F4D99AD">
+            <wp:extent cx="4914926" cy="3026670"/>
+            <wp:effectExtent l="0" t="0" r="0" b="2540"/>
+            <wp:docPr id="5" name="Picture 5"/>
             <wp:cNvGraphicFramePr>
               <a:graphicFrameLocks xmlns:a="http://schemas.openxmlformats.org/drawingml/2006/main" noChangeAspect="1"/>
             </wp:cNvGraphicFramePr>
@@ -580,6 +636,92 @@
                   <pic:spPr>
                     <a:xfrm>
                       <a:off x="0" y="0"/>
+                      <a:ext cx="4934195" cy="3038536"/>
+                    </a:xfrm>
+                    <a:prstGeom prst="rect">
+                      <a:avLst/>
+                    </a:prstGeom>
+                  </pic:spPr>
+                </pic:pic>
+              </a:graphicData>
+            </a:graphic>
+          </wp:inline>
+        </w:drawing>
+      </w:r>
+    </w:p>
+    <w:p>
+      <w:pPr>
+        <w:spacing w:after="0"/>
+        <w:rPr>
+          <w:rFonts w:ascii="Times New Roman" w:hAnsi="Times New Roman" w:cs="Times New Roman"/>
+        </w:rPr>
+      </w:pPr>
+    </w:p>
+    <w:p>
+      <w:pPr>
+        <w:spacing w:after="0"/>
+        <w:rPr>
+          <w:rFonts w:ascii="Times New Roman" w:hAnsi="Times New Roman" w:cs="Times New Roman"/>
+        </w:rPr>
+      </w:pPr>
+      <w:r>
+        <w:rPr>
+          <w:rFonts w:ascii="Times New Roman" w:hAnsi="Times New Roman" w:cs="Times New Roman"/>
+        </w:rPr>
+        <w:t xml:space="preserve">Unrolling this for loop results in a savings of 0.02 seconds and a reduction of the convolve function’s time percentage by </w:t>
+      </w:r>
+      <w:r>
+        <w:rPr>
+          <w:rFonts w:ascii="Times New Roman" w:hAnsi="Times New Roman" w:cs="Times New Roman"/>
+        </w:rPr>
+        <w:t>0.52%.</w:t>
+      </w:r>
+    </w:p>
+    <w:p>
+      <w:pPr>
+        <w:spacing w:after="0"/>
+        <w:rPr>
+          <w:rFonts w:ascii="Times New Roman" w:hAnsi="Times New Roman" w:cs="Times New Roman"/>
+        </w:rPr>
+      </w:pPr>
+    </w:p>
+    <w:p>
+      <w:pPr>
+        <w:spacing w:after="0"/>
+        <w:rPr>
+          <w:rFonts w:ascii="Times New Roman" w:hAnsi="Times New Roman" w:cs="Times New Roman"/>
+        </w:rPr>
+      </w:pPr>
+      <w:r>
+        <w:rPr>
+          <w:noProof/>
+          <w:lang w:eastAsia="en-CA"/>
+        </w:rPr>
+        <w:lastRenderedPageBreak/>
+        <w:drawing>
+          <wp:inline distT="0" distB="0" distL="0" distR="0" wp14:anchorId="13629EB5" wp14:editId="7735D227">
+            <wp:extent cx="5943600" cy="2554605"/>
+            <wp:effectExtent l="0" t="0" r="0" b="0"/>
+            <wp:docPr id="6" name="Picture 6"/>
+            <wp:cNvGraphicFramePr>
+              <a:graphicFrameLocks xmlns:a="http://schemas.openxmlformats.org/drawingml/2006/main" noChangeAspect="1"/>
+            </wp:cNvGraphicFramePr>
+            <a:graphic xmlns:a="http://schemas.openxmlformats.org/drawingml/2006/main">
+              <a:graphicData uri="http://schemas.openxmlformats.org/drawingml/2006/picture">
+                <pic:pic xmlns:pic="http://schemas.openxmlformats.org/drawingml/2006/picture">
+                  <pic:nvPicPr>
+                    <pic:cNvPr id="1" name=""/>
+                    <pic:cNvPicPr/>
+                  </pic:nvPicPr>
+                  <pic:blipFill>
+                    <a:blip r:embed="rId12"/>
+                    <a:stretch>
+                      <a:fillRect/>
+                    </a:stretch>
+                  </pic:blipFill>
+                  <pic:spPr>
+                    <a:xfrm>
+                      <a:off x="0" y="0"/>
                       <a:ext cx="5943600" cy="2554605"/>
                     </a:xfrm>
                     <a:prstGeom prst="rect">
@@ -592,22 +734,115 @@
           </wp:inline>
         </w:drawing>
       </w:r>
+    </w:p>
+    <w:p>
+      <w:pPr>
+        <w:spacing w:after="0"/>
+        <w:rPr>
+          <w:rFonts w:ascii="Times New Roman" w:hAnsi="Times New Roman" w:cs="Times New Roman"/>
+        </w:rPr>
+      </w:pPr>
+    </w:p>
+    <w:p>
+      <w:pPr>
+        <w:spacing w:after="0"/>
+        <w:rPr>
+          <w:rFonts w:ascii="Times New Roman" w:hAnsi="Times New Roman" w:cs="Times New Roman"/>
+        </w:rPr>
+      </w:pPr>
+      <w:r>
+        <w:rPr>
+          <w:rFonts w:ascii="Times New Roman" w:hAnsi="Times New Roman" w:cs="Times New Roman"/>
+        </w:rPr>
+        <w:t xml:space="preserve">Regression testing was performed via a program called </w:t>
+      </w:r>
+      <w:proofErr w:type="spellStart"/>
+      <w:r>
+        <w:rPr>
+          <w:rFonts w:ascii="Times New Roman" w:hAnsi="Times New Roman" w:cs="Times New Roman"/>
+        </w:rPr>
+        <w:t>regressionTester</w:t>
+      </w:r>
+      <w:proofErr w:type="spellEnd"/>
+      <w:r>
+        <w:rPr>
+          <w:rFonts w:ascii="Times New Roman" w:hAnsi="Times New Roman" w:cs="Times New Roman"/>
+        </w:rPr>
+        <w:t>, whic</w:t>
+      </w:r>
       <w:bookmarkStart w:id="0" w:name="_GoBack"/>
       <w:bookmarkEnd w:id="0"/>
-    </w:p>
-    <w:p>
-      <w:pPr>
-        <w:spacing w:after="0"/>
-        <w:rPr>
-          <w:rFonts w:ascii="Times New Roman" w:hAnsi="Times New Roman" w:cs="Times New Roman"/>
-        </w:rPr>
-      </w:pPr>
-      <w:r>
-        <w:rPr>
-          <w:rFonts w:ascii="Times New Roman" w:hAnsi="Times New Roman" w:cs="Times New Roman"/>
-        </w:rPr>
-        <w:t xml:space="preserve"> </w:t>
-      </w:r>
+      <w:r>
+        <w:rPr>
+          <w:rFonts w:ascii="Times New Roman" w:hAnsi="Times New Roman" w:cs="Times New Roman"/>
+        </w:rPr>
+        <w:t>h will read in a pair of .wav files, parse out their data section lengths and then compare every sample in the data sections index by index. Here is the main comparison function:</w:t>
+      </w:r>
+    </w:p>
+    <w:p>
+      <w:pPr>
+        <w:spacing w:after="0"/>
+        <w:rPr>
+          <w:rFonts w:ascii="Times New Roman" w:hAnsi="Times New Roman" w:cs="Times New Roman"/>
+        </w:rPr>
+      </w:pPr>
+    </w:p>
+    <w:p>
+      <w:pPr>
+        <w:spacing w:after="0"/>
+        <w:rPr>
+          <w:rFonts w:ascii="Times New Roman" w:hAnsi="Times New Roman" w:cs="Times New Roman"/>
+        </w:rPr>
+      </w:pPr>
+      <w:r>
+        <w:rPr>
+          <w:noProof/>
+          <w:lang w:eastAsia="en-CA"/>
+        </w:rPr>
+        <w:drawing>
+          <wp:inline distT="0" distB="0" distL="0" distR="0" wp14:anchorId="55823F9D" wp14:editId="0150C354">
+            <wp:extent cx="5194408" cy="3962400"/>
+            <wp:effectExtent l="0" t="0" r="6350" b="0"/>
+            <wp:docPr id="9" name="Picture 9"/>
+            <wp:cNvGraphicFramePr>
+              <a:graphicFrameLocks xmlns:a="http://schemas.openxmlformats.org/drawingml/2006/main" noChangeAspect="1"/>
+            </wp:cNvGraphicFramePr>
+            <a:graphic xmlns:a="http://schemas.openxmlformats.org/drawingml/2006/main">
+              <a:graphicData uri="http://schemas.openxmlformats.org/drawingml/2006/picture">
+                <pic:pic xmlns:pic="http://schemas.openxmlformats.org/drawingml/2006/picture">
+                  <pic:nvPicPr>
+                    <pic:cNvPr id="1" name=""/>
+                    <pic:cNvPicPr/>
+                  </pic:nvPicPr>
+                  <pic:blipFill>
+                    <a:blip r:embed="rId13"/>
+                    <a:stretch>
+                      <a:fillRect/>
+                    </a:stretch>
+                  </pic:blipFill>
+                  <pic:spPr>
+                    <a:xfrm>
+                      <a:off x="0" y="0"/>
+                      <a:ext cx="5210087" cy="3974361"/>
+                    </a:xfrm>
+                    <a:prstGeom prst="rect">
+                      <a:avLst/>
+                    </a:prstGeom>
+                  </pic:spPr>
+                </pic:pic>
+              </a:graphicData>
+            </a:graphic>
+          </wp:inline>
+        </w:drawing>
+      </w:r>
+    </w:p>
+    <w:p>
+      <w:pPr>
+        <w:spacing w:after="0"/>
+        <w:rPr>
+          <w:rFonts w:ascii="Times New Roman" w:hAnsi="Times New Roman" w:cs="Times New Roman"/>
+        </w:rPr>
+      </w:pPr>
     </w:p>
     <w:p>
       <w:pPr>
@@ -626,7 +861,7 @@
       </w:pPr>
     </w:p>
     <w:sectPr>
-      <w:headerReference w:type="default" r:id="rId12"/>
+      <w:headerReference w:type="default" r:id="rId14"/>
       <w:pgSz w:w="12240" w:h="15840"/>
       <w:pgMar w:top="1440" w:right="1440" w:bottom="1440" w:left="1440" w:header="708" w:footer="708" w:gutter="0"/>
       <w:cols w:space="708"/>

</xml_diff>